<commit_message>
Complete: FINAL affidavit with corrected paragraphs 48 & 129
Co-authored-by: danregima <10253941+danregima@users.noreply.github.com>
</commit_message>
<xml_diff>
--- a/jax-response/source-documents/1.2.MAT4719-AnsweringAffidavit-FINAL.docx
+++ b/jax-response/source-documents/1.2.MAT4719-AnsweringAffidavit-FINAL.docx
@@ -4470,101 +4470,886 @@
     <w:p>
       <w:pPr>
         <w:pStyle w:val="ListParagraph"/>
-        <w:numPr>
-          <w:ilvl w:val="0"/>
-          <w:numId w:val="1"/>
-        </w:numPr>
-        <w:snapToGrid w:val="0"/>
-        <w:spacing w:before="240" w:after="360" w:line="480" w:lineRule="auto"/>
-        <w:contextualSpacing w:val="0"/>
-        <w:jc w:val="both"/>
-        <w:rPr>
-          <w:rFonts w:ascii="Arial" w:hAnsi="Arial" w:cs="Arial"/>
-        </w:rPr>
-      </w:pPr>
-      <w:r>
-        <w:rPr>
-          <w:rFonts w:ascii="Arial" w:hAnsi="Arial" w:cs="Arial"/>
-        </w:rPr>
-        <w:t xml:space="preserve">In respect of </w:t>
-      </w:r>
-      <w:r>
-        <w:rPr>
-          <w:rFonts w:ascii="Arial" w:hAnsi="Arial" w:cs="Arial"/>
-          <w:b/>
-          <w:bCs/>
-        </w:rPr>
-        <w:t>JF5</w:t>
-      </w:r>
-      <w:r>
-        <w:rPr>
-          <w:rFonts w:ascii="Arial" w:hAnsi="Arial" w:cs="Arial"/>
-        </w:rPr>
-        <w:t>, t</w:t>
-      </w:r>
-      <w:r>
-        <w:rPr>
-          <w:rFonts w:ascii="Arial" w:hAnsi="Arial" w:cs="Arial"/>
-        </w:rPr>
-        <w:t xml:space="preserve">his agreement provided that all three parties </w:t>
-      </w:r>
-      <w:r>
-        <w:rPr>
-          <w:rFonts w:ascii="Arial" w:hAnsi="Arial" w:cs="Arial"/>
-        </w:rPr>
-        <w:t xml:space="preserve">(the Applicant, myself and the Second Respondent) </w:t>
-      </w:r>
-      <w:r>
-        <w:rPr>
-          <w:rFonts w:ascii="Arial" w:hAnsi="Arial" w:cs="Arial"/>
-        </w:rPr>
-        <w:t>would undergo psychiatric evaluations by mid-October 2025 and drug screening (hair-follicle tests) by early October 2025. The professionals conducting the assessments were to be jointly selected by the parties’ attorneys, or failing agreement, appointed by the Gauteng Family Law Forum, and each party would bear their own costs. The resulting reports would be furnished to the attorneys.</w:t>
-      </w:r>
-    </w:p>
-    <w:p>
-      <w:pPr>
-        <w:pStyle w:val="ListParagraph"/>
-        <w:numPr>
-          <w:ilvl w:val="0"/>
-          <w:numId w:val="1"/>
-        </w:numPr>
-        <w:snapToGrid w:val="0"/>
-        <w:spacing w:before="240" w:after="360" w:line="480" w:lineRule="auto"/>
-        <w:contextualSpacing w:val="0"/>
-        <w:jc w:val="both"/>
-        <w:rPr>
-          <w:rFonts w:ascii="Arial" w:hAnsi="Arial" w:cs="Arial"/>
-        </w:rPr>
-      </w:pPr>
-      <w:r>
-        <w:rPr>
-          <w:rFonts w:ascii="Arial" w:hAnsi="Arial" w:cs="Arial"/>
-        </w:rPr>
-        <w:t xml:space="preserve">It further required strict confidentiality, prohibiting disclosure of the agreement or any medical reports without mutual written consent. The document was stated to be the sole agreement on medical testing, not capable of variation except in writing. </w:t>
-      </w:r>
-    </w:p>
-    <w:p>
-      <w:pPr>
-        <w:pStyle w:val="ListParagraph"/>
-        <w:numPr>
-          <w:ilvl w:val="0"/>
-          <w:numId w:val="1"/>
-        </w:numPr>
-        <w:snapToGrid w:val="0"/>
-        <w:spacing w:before="240" w:after="360" w:line="480" w:lineRule="auto"/>
-        <w:contextualSpacing w:val="0"/>
-        <w:jc w:val="both"/>
-        <w:rPr>
-          <w:rFonts w:ascii="Arial" w:hAnsi="Arial" w:cs="Arial"/>
-        </w:rPr>
-      </w:pPr>
-      <w:r>
-        <w:rPr>
-          <w:rFonts w:ascii="Arial" w:hAnsi="Arial" w:cs="Arial"/>
-        </w:rPr>
-        <w:lastRenderedPageBreak/>
-        <w:t>In summary, the agreement imposed intrusive and unnecessary testing obligations on all parties, including myself, under circumstances of significant pressure and without proper justification or judicial direction.</w:t>
-      </w:r>
+      </w:pPr>
+    </w:p>
+    <w:p>
+      <w:pPr>
+        <w:pStyle w:val="ListParagraph"/>
+      </w:pPr>
+      <w:r>
+        <w:t>48.1 On or about 11 August 2025, the Applicant's attorneys (ENS) produced two draft settlement agreements for review and signature. One dealt with a forensic audit (JF4) and the other with medical testing (JF5).</w:t>
+      </w:r>
+    </w:p>
+    <w:p>
+      <w:pPr>
+        <w:pStyle w:val="ListParagraph"/>
+      </w:pPr>
+    </w:p>
+    <w:p>
+      <w:pPr>
+        <w:pStyle w:val="ListParagraph"/>
+      </w:pPr>
+      <w:r>
+        <w:t>48.2 The JF5 agreement, as initially presented for our review, provided that all three parties (the Applicant, myself, and the Second Respondent) would undergo psychiatric evaluations by mid-October 2025 and drug screening (hair-follicle tests) by early October 2025.</w:t>
+      </w:r>
+    </w:p>
+    <w:p>
+      <w:pPr>
+        <w:pStyle w:val="ListParagraph"/>
+      </w:pPr>
+    </w:p>
+    <w:p>
+      <w:pPr>
+        <w:pStyle w:val="ListParagraph"/>
+      </w:pPr>
+      <w:r>
+        <w:t>48.3 I must bring to this Honourable Court's urgent attention that material changes were made to the JF5 agreement after our final review and immediately before signing, without proper disclosure to myself and the Second Respondent.</w:t>
+      </w:r>
+    </w:p>
+    <w:p>
+      <w:pPr>
+        <w:pStyle w:val="ListParagraph"/>
+      </w:pPr>
+    </w:p>
+    <w:p>
+      <w:pPr>
+        <w:pStyle w:val="ListParagraph"/>
+      </w:pPr>
+      <w:r>
+        <w:t>48.4 What We Actually Saw During Review:</w:t>
+      </w:r>
+    </w:p>
+    <w:p>
+      <w:pPr>
+        <w:pStyle w:val="ListParagraph"/>
+      </w:pPr>
+    </w:p>
+    <w:p>
+      <w:pPr>
+        <w:pStyle w:val="ListParagraph"/>
+      </w:pPr>
+      <w:r>
+        <w:t>48.4.1 The agreement initially reviewed by myself and the Second Respondent stated that:</w:t>
+      </w:r>
+    </w:p>
+    <w:p>
+      <w:pPr>
+        <w:pStyle w:val="ListParagraph"/>
+      </w:pPr>
+      <w:r>
+        <w:t>- The professionals conducting the assessments would be jointly selected by the "parties" themselves;</w:t>
+      </w:r>
+    </w:p>
+    <w:p>
+      <w:pPr>
+        <w:pStyle w:val="ListParagraph"/>
+      </w:pPr>
+      <w:r>
+        <w:t>- Failing agreement between the parties, professionals would be appointed by [mechanism to be determined];</w:t>
+      </w:r>
+    </w:p>
+    <w:p>
+      <w:pPr>
+        <w:pStyle w:val="ListParagraph"/>
+      </w:pPr>
+      <w:r>
+        <w:t>- Each party would bear their own costs;</w:t>
+      </w:r>
+    </w:p>
+    <w:p>
+      <w:pPr>
+        <w:pStyle w:val="ListParagraph"/>
+      </w:pPr>
+      <w:r>
+        <w:t>- The resulting reports would be furnished to the parties.</w:t>
+      </w:r>
+    </w:p>
+    <w:p>
+      <w:pPr>
+        <w:pStyle w:val="ListParagraph"/>
+      </w:pPr>
+    </w:p>
+    <w:p>
+      <w:pPr>
+        <w:pStyle w:val="ListParagraph"/>
+      </w:pPr>
+      <w:r>
+        <w:t>48.4.2 We did NOT see any reference to the "Gauteng Family Law Forum" in the version we reviewed. This reference appears to have been added in the final version as part of the "details for the attorneys" that were supposedly just administrative additions.</w:t>
+      </w:r>
+    </w:p>
+    <w:p>
+      <w:pPr>
+        <w:pStyle w:val="ListParagraph"/>
+      </w:pPr>
+    </w:p>
+    <w:p>
+      <w:pPr>
+        <w:pStyle w:val="ListParagraph"/>
+      </w:pPr>
+      <w:r>
+        <w:t>48.4.3 This structure was consistent with our understanding that this was a private agreement of voluntary participation between the parties - not a court-ordered process.</w:t>
+      </w:r>
+    </w:p>
+    <w:p>
+      <w:pPr>
+        <w:pStyle w:val="ListParagraph"/>
+      </w:pPr>
+    </w:p>
+    <w:p>
+      <w:pPr>
+        <w:pStyle w:val="ListParagraph"/>
+      </w:pPr>
+      <w:r>
+        <w:t>48.4.4 The purpose of having a second, separate agreement (JF5) was specifically to satisfy the requirements of a private, voluntary arrangement between family members, given that:</w:t>
+      </w:r>
+    </w:p>
+    <w:p>
+      <w:pPr>
+        <w:pStyle w:val="ListParagraph"/>
+      </w:pPr>
+      <w:r>
+        <w:t>- The Second Respondent and I are UK citizens and tax residents of the United Kingdom;</w:t>
+      </w:r>
+    </w:p>
+    <w:p>
+      <w:pPr>
+        <w:pStyle w:val="ListParagraph"/>
+      </w:pPr>
+      <w:r>
+        <w:t>- Our legal capacity in South Africa is limited to economic agreements and taxation matters;</w:t>
+      </w:r>
+    </w:p>
+    <w:p>
+      <w:pPr>
+        <w:pStyle w:val="ListParagraph"/>
+      </w:pPr>
+      <w:r>
+        <w:t>- We cannot vote or engage in South African civil procedures in general;</w:t>
+      </w:r>
+    </w:p>
+    <w:p>
+      <w:pPr>
+        <w:pStyle w:val="ListParagraph"/>
+      </w:pPr>
+      <w:r>
+        <w:t>- A private agreement was necessary to accommodate these jurisdictional limitations.</w:t>
+      </w:r>
+    </w:p>
+    <w:p>
+      <w:pPr>
+        <w:pStyle w:val="ListParagraph"/>
+      </w:pPr>
+    </w:p>
+    <w:p>
+      <w:pPr>
+        <w:pStyle w:val="ListParagraph"/>
+      </w:pPr>
+      <w:r>
+        <w:t>48.5 The Undisclosed Changes:</w:t>
+      </w:r>
+    </w:p>
+    <w:p>
+      <w:pPr>
+        <w:pStyle w:val="ListParagraph"/>
+      </w:pPr>
+    </w:p>
+    <w:p>
+      <w:pPr>
+        <w:pStyle w:val="ListParagraph"/>
+      </w:pPr>
+      <w:r>
+        <w:t>48.5.1 After our final review, the attorneys stated they needed to "check with the Applicant if everything was acceptable" and then printed copies for signing.</w:t>
+      </w:r>
+    </w:p>
+    <w:p>
+      <w:pPr>
+        <w:pStyle w:val="ListParagraph"/>
+      </w:pPr>
+    </w:p>
+    <w:p>
+      <w:pPr>
+        <w:pStyle w:val="ListParagraph"/>
+      </w:pPr>
+      <w:r>
+        <w:t>48.5.2 The Second Respondent specifically asked: "Has anything changed?"</w:t>
+      </w:r>
+    </w:p>
+    <w:p>
+      <w:pPr>
+        <w:pStyle w:val="ListParagraph"/>
+      </w:pPr>
+    </w:p>
+    <w:p>
+      <w:pPr>
+        <w:pStyle w:val="ListParagraph"/>
+      </w:pPr>
+      <w:r>
+        <w:t>48.5.3 The attorneys responded: "No, we just added the details for the attorneys."</w:t>
+      </w:r>
+    </w:p>
+    <w:p>
+      <w:pPr>
+        <w:pStyle w:val="ListParagraph"/>
+      </w:pPr>
+    </w:p>
+    <w:p>
+      <w:pPr>
+        <w:pStyle w:val="ListParagraph"/>
+      </w:pPr>
+      <w:r>
+        <w:t>48.5.4 We interpreted this to mean administrative contact information or similar clerical additions.</w:t>
+      </w:r>
+    </w:p>
+    <w:p>
+      <w:pPr>
+        <w:pStyle w:val="ListParagraph"/>
+      </w:pPr>
+    </w:p>
+    <w:p>
+      <w:pPr>
+        <w:pStyle w:val="ListParagraph"/>
+      </w:pPr>
+      <w:r>
+        <w:t>48.5.5 However, in the final documents presented for signature, the following fundamental changes had been made without our knowledge:</w:t>
+      </w:r>
+    </w:p>
+    <w:p>
+      <w:pPr>
+        <w:pStyle w:val="ListParagraph"/>
+      </w:pPr>
+    </w:p>
+    <w:p>
+      <w:pPr>
+        <w:pStyle w:val="ListParagraph"/>
+      </w:pPr>
+      <w:r>
+        <w:t>(a) Every instance of "parties" had been changed to "parties' attorneys";</w:t>
+      </w:r>
+    </w:p>
+    <w:p>
+      <w:pPr>
+        <w:pStyle w:val="ListParagraph"/>
+      </w:pPr>
+    </w:p>
+    <w:p>
+      <w:pPr>
+        <w:pStyle w:val="ListParagraph"/>
+      </w:pPr>
+      <w:r>
+        <w:t>(b) Control over selection of professionals was transferred from the parties themselves to their attorneys;</w:t>
+      </w:r>
+    </w:p>
+    <w:p>
+      <w:pPr>
+        <w:pStyle w:val="ListParagraph"/>
+      </w:pPr>
+    </w:p>
+    <w:p>
+      <w:pPr>
+        <w:pStyle w:val="ListParagraph"/>
+      </w:pPr>
+      <w:r>
+        <w:t>(c) A reference to the "Gauteng Family Law Forum" was added - this was likely part of what the attorneys meant by "adding the details for the attorneys," but we understood this to mean contact information, not substantive changes to the selection mechanism;</w:t>
+      </w:r>
+    </w:p>
+    <w:p>
+      <w:pPr>
+        <w:pStyle w:val="ListParagraph"/>
+      </w:pPr>
+    </w:p>
+    <w:p>
+      <w:pPr>
+        <w:pStyle w:val="ListParagraph"/>
+      </w:pPr>
+      <w:r>
+        <w:t>(d) The agreement now granted attorneys unilateral control over professional selection, with the Gauteng Family Law Forum as a backup if attorneys couldn't agree.</w:t>
+      </w:r>
+    </w:p>
+    <w:p>
+      <w:pPr>
+        <w:pStyle w:val="ListParagraph"/>
+      </w:pPr>
+    </w:p>
+    <w:p>
+      <w:pPr>
+        <w:pStyle w:val="ListParagraph"/>
+      </w:pPr>
+      <w:r>
+        <w:t>48.5.6 Evidence of Last-Minute Copy-Paste:</w:t>
+      </w:r>
+    </w:p>
+    <w:p>
+      <w:pPr>
+        <w:pStyle w:val="ListParagraph"/>
+      </w:pPr>
+    </w:p>
+    <w:p>
+      <w:pPr>
+        <w:pStyle w:val="ListParagraph"/>
+      </w:pPr>
+      <w:r>
+        <w:t>The final agreement contains two separate clauses stating that parties "will bear their own costs" - this duplication is consistent with last-minute copy-paste editing and suggests the attorney-related provisions were hastily inserted immediately before signing.</w:t>
+      </w:r>
+    </w:p>
+    <w:p>
+      <w:pPr>
+        <w:pStyle w:val="ListParagraph"/>
+      </w:pPr>
+    </w:p>
+    <w:p>
+      <w:pPr>
+        <w:pStyle w:val="ListParagraph"/>
+      </w:pPr>
+      <w:r>
+        <w:t>48.6 Why These Changes Are Material:</w:t>
+      </w:r>
+    </w:p>
+    <w:p>
+      <w:pPr>
+        <w:pStyle w:val="ListParagraph"/>
+      </w:pPr>
+    </w:p>
+    <w:p>
+      <w:pPr>
+        <w:pStyle w:val="ListParagraph"/>
+      </w:pPr>
+      <w:r>
+        <w:t>48.6.1 Transfer of Control: The change from "parties" to "parties' attorneys" fundamentally altered the nature of the agreement from a voluntary, party-controlled process to an attorney-controlled process.</w:t>
+      </w:r>
+    </w:p>
+    <w:p>
+      <w:pPr>
+        <w:pStyle w:val="ListParagraph"/>
+      </w:pPr>
+    </w:p>
+    <w:p>
+      <w:pPr>
+        <w:pStyle w:val="ListParagraph"/>
+      </w:pPr>
+      <w:r>
+        <w:t>48.6.2 Why the "Details for Attorneys" Misrepresentation Was Material:</w:t>
+      </w:r>
+    </w:p>
+    <w:p>
+      <w:pPr>
+        <w:pStyle w:val="ListParagraph"/>
+      </w:pPr>
+    </w:p>
+    <w:p>
+      <w:pPr>
+        <w:pStyle w:val="ListParagraph"/>
+      </w:pPr>
+      <w:r>
+        <w:t>When the attorneys stated they "just added the details for the attorneys," we understood this to mean:</w:t>
+      </w:r>
+    </w:p>
+    <w:p>
+      <w:pPr>
+        <w:pStyle w:val="ListParagraph"/>
+      </w:pPr>
+      <w:r>
+        <w:t>- Contact information for the attorneys;</w:t>
+      </w:r>
+    </w:p>
+    <w:p>
+      <w:pPr>
+        <w:pStyle w:val="ListParagraph"/>
+      </w:pPr>
+      <w:r>
+        <w:t>- Administrative details like addresses or phone numbers;</w:t>
+      </w:r>
+    </w:p>
+    <w:p>
+      <w:pPr>
+        <w:pStyle w:val="ListParagraph"/>
+      </w:pPr>
+      <w:r>
+        <w:t>- Clerical additions that did not affect the substance of the agreement.</w:t>
+      </w:r>
+    </w:p>
+    <w:p>
+      <w:pPr>
+        <w:pStyle w:val="ListParagraph"/>
+      </w:pPr>
+    </w:p>
+    <w:p>
+      <w:pPr>
+        <w:pStyle w:val="ListParagraph"/>
+      </w:pPr>
+      <w:r>
+        <w:t>We did NOT understand this to mean:</w:t>
+      </w:r>
+    </w:p>
+    <w:p>
+      <w:pPr>
+        <w:pStyle w:val="ListParagraph"/>
+      </w:pPr>
+      <w:r>
+        <w:t>- Transferring control from parties to attorneys;</w:t>
+      </w:r>
+    </w:p>
+    <w:p>
+      <w:pPr>
+        <w:pStyle w:val="ListParagraph"/>
+      </w:pPr>
+      <w:r>
+        <w:t>- Adding a new institutional mechanism (Gauteng Family Law Forum);</w:t>
+      </w:r>
+    </w:p>
+    <w:p>
+      <w:pPr>
+        <w:pStyle w:val="ListParagraph"/>
+      </w:pPr>
+      <w:r>
+        <w:t>- Fundamentally changing who would select the professionals;</w:t>
+      </w:r>
+    </w:p>
+    <w:p>
+      <w:pPr>
+        <w:pStyle w:val="ListParagraph"/>
+      </w:pPr>
+      <w:r>
+        <w:t>- Creating an attorney-controlled process instead of a party-controlled process.</w:t>
+      </w:r>
+    </w:p>
+    <w:p>
+      <w:pPr>
+        <w:pStyle w:val="ListParagraph"/>
+      </w:pPr>
+    </w:p>
+    <w:p>
+      <w:pPr>
+        <w:pStyle w:val="ListParagraph"/>
+      </w:pPr>
+      <w:r>
+        <w:t>Had we understood that "details for the attorneys" meant transferring substantive control to the attorneys, we would have immediately objected and refused to sign.</w:t>
+      </w:r>
+    </w:p>
+    <w:p>
+      <w:pPr>
+        <w:pStyle w:val="ListParagraph"/>
+      </w:pPr>
+    </w:p>
+    <w:p>
+      <w:pPr>
+        <w:pStyle w:val="ListParagraph"/>
+      </w:pPr>
+      <w:r>
+        <w:t>48.6.3 Jurisdictional Concerns Not Addressed: Had these changes been disclosed during our review, we would have explained again that:</w:t>
+      </w:r>
+    </w:p>
+    <w:p>
+      <w:pPr>
+        <w:pStyle w:val="ListParagraph"/>
+      </w:pPr>
+      <w:r>
+        <w:t>- We are UK tax residents with limited legal capacity in South Africa;</w:t>
+      </w:r>
+    </w:p>
+    <w:p>
+      <w:pPr>
+        <w:pStyle w:val="ListParagraph"/>
+      </w:pPr>
+      <w:r>
+        <w:t>- We cannot participate in South African civil procedures in the general sense;</w:t>
+      </w:r>
+    </w:p>
+    <w:p>
+      <w:pPr>
+        <w:pStyle w:val="ListParagraph"/>
+      </w:pPr>
+      <w:r>
+        <w:t>- The entire purpose of a separate, private agreement was to accommodate these limitations;</w:t>
+      </w:r>
+    </w:p>
+    <w:p>
+      <w:pPr>
+        <w:pStyle w:val="ListParagraph"/>
+      </w:pPr>
+      <w:r>
+        <w:t>- Transferring control to South African attorneys defeats this purpose.</w:t>
+      </w:r>
+    </w:p>
+    <w:p>
+      <w:pPr>
+        <w:pStyle w:val="ListParagraph"/>
+      </w:pPr>
+    </w:p>
+    <w:p>
+      <w:pPr>
+        <w:pStyle w:val="ListParagraph"/>
+      </w:pPr>
+      <w:r>
+        <w:t>48.7 Additional Undisclosed Scope Expansion:</w:t>
+      </w:r>
+    </w:p>
+    <w:p>
+      <w:pPr>
+        <w:pStyle w:val="ListParagraph"/>
+      </w:pPr>
+    </w:p>
+    <w:p>
+      <w:pPr>
+        <w:pStyle w:val="ListParagraph"/>
+      </w:pPr>
+      <w:r>
+        <w:t>48.7.1 The agreement as signed also contained provisions for additional services and "treatments" that were never mentioned or discussed during negotiations.</w:t>
+      </w:r>
+    </w:p>
+    <w:p>
+      <w:pPr>
+        <w:pStyle w:val="ListParagraph"/>
+      </w:pPr>
+    </w:p>
+    <w:p>
+      <w:pPr>
+        <w:pStyle w:val="ListParagraph"/>
+      </w:pPr>
+      <w:r>
+        <w:t>48.7.2 We understood the agreement to provide for a once-off evaluation event - psychiatric assessment and drug screening, with reports furnished to the parties.</w:t>
+      </w:r>
+    </w:p>
+    <w:p>
+      <w:pPr>
+        <w:pStyle w:val="ListParagraph"/>
+      </w:pPr>
+    </w:p>
+    <w:p>
+      <w:pPr>
+        <w:pStyle w:val="ListParagraph"/>
+      </w:pPr>
+      <w:r>
+        <w:t>48.7.3 However, the final agreement appears to contemplate:</w:t>
+      </w:r>
+    </w:p>
+    <w:p>
+      <w:pPr>
+        <w:pStyle w:val="ListParagraph"/>
+      </w:pPr>
+      <w:r>
+        <w:t>- Ongoing "treatments" of an unspecified nature;</w:t>
+      </w:r>
+    </w:p>
+    <w:p>
+      <w:pPr>
+        <w:pStyle w:val="ListParagraph"/>
+      </w:pPr>
+      <w:r>
+        <w:t>- Additional services to be provisioned without term limits on scope or duration;</w:t>
+      </w:r>
+    </w:p>
+    <w:p>
+      <w:pPr>
+        <w:pStyle w:val="ListParagraph"/>
+      </w:pPr>
+      <w:r>
+        <w:t>- Decisions to be made arbitrarily by professionals regarding the need for further procedures;</w:t>
+      </w:r>
+    </w:p>
+    <w:p>
+      <w:pPr>
+        <w:pStyle w:val="ListParagraph"/>
+      </w:pPr>
+      <w:r>
+        <w:t>- An open-ended financial obligation for services never agreed to.</w:t>
+      </w:r>
+    </w:p>
+    <w:p>
+      <w:pPr>
+        <w:pStyle w:val="ListParagraph"/>
+      </w:pPr>
+    </w:p>
+    <w:p>
+      <w:pPr>
+        <w:pStyle w:val="ListParagraph"/>
+      </w:pPr>
+      <w:r>
+        <w:t>48.7.4 There was no discussion whatsoever of:</w:t>
+      </w:r>
+    </w:p>
+    <w:p>
+      <w:pPr>
+        <w:pStyle w:val="ListParagraph"/>
+      </w:pPr>
+      <w:r>
+        <w:t>- Ongoing treatment obligations;</w:t>
+      </w:r>
+    </w:p>
+    <w:p>
+      <w:pPr>
+        <w:pStyle w:val="ListParagraph"/>
+      </w:pPr>
+      <w:r>
+        <w:t>- Open-ended scope for additional procedures;</w:t>
+      </w:r>
+    </w:p>
+    <w:p>
+      <w:pPr>
+        <w:pStyle w:val="ListParagraph"/>
+      </w:pPr>
+      <w:r>
+        <w:t>- Unspecified professionals having authority to mandate further services;</w:t>
+      </w:r>
+    </w:p>
+    <w:p>
+      <w:pPr>
+        <w:pStyle w:val="ListParagraph"/>
+      </w:pPr>
+      <w:r>
+        <w:t>- Unlimited duration or cost exposure.</w:t>
+      </w:r>
+    </w:p>
+    <w:p>
+      <w:pPr>
+        <w:pStyle w:val="ListParagraph"/>
+      </w:pPr>
+    </w:p>
+    <w:p>
+      <w:pPr>
+        <w:pStyle w:val="ListParagraph"/>
+      </w:pPr>
+      <w:r>
+        <w:t>48.8 Misrepresentation and Reliance:</w:t>
+      </w:r>
+    </w:p>
+    <w:p>
+      <w:pPr>
+        <w:pStyle w:val="ListParagraph"/>
+      </w:pPr>
+    </w:p>
+    <w:p>
+      <w:pPr>
+        <w:pStyle w:val="ListParagraph"/>
+      </w:pPr>
+      <w:r>
+        <w:t>48.8.1 The attorneys' statement that "nothing changed" except "details for the attorneys" constituted a material misrepresentation.</w:t>
+      </w:r>
+    </w:p>
+    <w:p>
+      <w:pPr>
+        <w:pStyle w:val="ListParagraph"/>
+      </w:pPr>
+    </w:p>
+    <w:p>
+      <w:pPr>
+        <w:pStyle w:val="ListParagraph"/>
+      </w:pPr>
+      <w:r>
+        <w:t>48.8.2 We relied on this false assurance when signing the agreement.</w:t>
+      </w:r>
+    </w:p>
+    <w:p>
+      <w:pPr>
+        <w:pStyle w:val="ListParagraph"/>
+      </w:pPr>
+    </w:p>
+    <w:p>
+      <w:pPr>
+        <w:pStyle w:val="ListParagraph"/>
+      </w:pPr>
+      <w:r>
+        <w:t>48.8.3 Had we been informed of the actual changes, we would have:</w:t>
+      </w:r>
+    </w:p>
+    <w:p>
+      <w:pPr>
+        <w:pStyle w:val="ListParagraph"/>
+      </w:pPr>
+      <w:r>
+        <w:t>- Refused to sign without further negotiation;</w:t>
+      </w:r>
+    </w:p>
+    <w:p>
+      <w:pPr>
+        <w:pStyle w:val="ListParagraph"/>
+      </w:pPr>
+      <w:r>
+        <w:t>- Insisted on restoration of party control over professional selection;</w:t>
+      </w:r>
+    </w:p>
+    <w:p>
+      <w:pPr>
+        <w:pStyle w:val="ListParagraph"/>
+      </w:pPr>
+      <w:r>
+        <w:t>- Insisted on retention of the Gauteng Family Law Forum failsafe mechanism;</w:t>
+      </w:r>
+    </w:p>
+    <w:p>
+      <w:pPr>
+        <w:pStyle w:val="ListParagraph"/>
+      </w:pPr>
+      <w:r>
+        <w:t>- Sought clarification on scope, duration, and cost limitations;</w:t>
+      </w:r>
+    </w:p>
+    <w:p>
+      <w:pPr>
+        <w:pStyle w:val="ListParagraph"/>
+      </w:pPr>
+      <w:r>
+        <w:t>- Obtained independent legal advice on the jurisdictional implications.</w:t>
+      </w:r>
+    </w:p>
+    <w:p>
+      <w:pPr>
+        <w:pStyle w:val="ListParagraph"/>
+      </w:pPr>
+    </w:p>
+    <w:p>
+      <w:pPr>
+        <w:pStyle w:val="ListParagraph"/>
+      </w:pPr>
+      <w:r>
+        <w:t>48.9 Connection to Weaponization of Medical Testing:</w:t>
+      </w:r>
+    </w:p>
+    <w:p>
+      <w:pPr>
+        <w:pStyle w:val="ListParagraph"/>
+      </w:pPr>
+    </w:p>
+    <w:p>
+      <w:pPr>
+        <w:pStyle w:val="ListParagraph"/>
+      </w:pPr>
+      <w:r>
+        <w:t>48.9.1 The manipulation of the JF5 agreement must be understood in the context of the Applicant's pattern of using medical testing as a control mechanism.</w:t>
+      </w:r>
+    </w:p>
+    <w:p>
+      <w:pPr>
+        <w:pStyle w:val="ListParagraph"/>
+      </w:pPr>
+    </w:p>
+    <w:p>
+      <w:pPr>
+        <w:pStyle w:val="ListParagraph"/>
+      </w:pPr>
+      <w:r>
+        <w:t>48.9.2 By transferring control to attorneys and removing neutral oversight, the agreement creates a framework where:</w:t>
+      </w:r>
+    </w:p>
+    <w:p>
+      <w:pPr>
+        <w:pStyle w:val="ListParagraph"/>
+      </w:pPr>
+      <w:r>
+        <w:t>- Professionals can be selected who are predisposed to find "issues" requiring treatment;</w:t>
+      </w:r>
+    </w:p>
+    <w:p>
+      <w:pPr>
+        <w:pStyle w:val="ListParagraph"/>
+      </w:pPr>
+      <w:r>
+        <w:t>- Disagreement with the Applicant's demands can be characterized as evidence of mental health problems;</w:t>
+      </w:r>
+    </w:p>
+    <w:p>
+      <w:pPr>
+        <w:pStyle w:val="ListParagraph"/>
+      </w:pPr>
+      <w:r>
+        <w:t>- Open-ended "treatments" can be mandated at our expense;</w:t>
+      </w:r>
+    </w:p>
+    <w:p>
+      <w:pPr>
+        <w:pStyle w:val="ListParagraph"/>
+      </w:pPr>
+      <w:r>
+        <w:t>- Refusal to comply can be used as evidence of "non-cooperation" or "mental instability."</w:t>
+      </w:r>
+    </w:p>
+    <w:p>
+      <w:pPr>
+        <w:pStyle w:val="ListParagraph"/>
+      </w:pPr>
+    </w:p>
+    <w:p>
+      <w:pPr>
+        <w:pStyle w:val="ListParagraph"/>
+      </w:pPr>
+      <w:r>
+        <w:t>48.9.3 This is consistent with the Applicant's historical pattern of weaponizing professional opinions to enforce compliance with his demands.</w:t>
+      </w:r>
+    </w:p>
+    <w:p>
+      <w:pPr>
+        <w:pStyle w:val="ListParagraph"/>
+      </w:pPr>
+    </w:p>
+    <w:p>
+      <w:pPr>
+        <w:pStyle w:val="ListParagraph"/>
+      </w:pPr>
+      <w:r>
+        <w:t>48.10 Legal Consequences:</w:t>
+      </w:r>
+    </w:p>
+    <w:p>
+      <w:pPr>
+        <w:pStyle w:val="ListParagraph"/>
+      </w:pPr>
+    </w:p>
+    <w:p>
+      <w:pPr>
+        <w:pStyle w:val="ListParagraph"/>
+      </w:pPr>
+      <w:r>
+        <w:t>48.10.1 The manipulation of the JF5 agreement constitutes fraud in the inducement, as:</w:t>
+      </w:r>
+    </w:p>
+    <w:p>
+      <w:pPr>
+        <w:pStyle w:val="ListParagraph"/>
+      </w:pPr>
+      <w:r>
+        <w:t>- Material misrepresentation was made by the attorneys;</w:t>
+      </w:r>
+    </w:p>
+    <w:p>
+      <w:pPr>
+        <w:pStyle w:val="ListParagraph"/>
+      </w:pPr>
+      <w:r>
+        <w:t>- The changes were concealed after our final review;</w:t>
+      </w:r>
+    </w:p>
+    <w:p>
+      <w:pPr>
+        <w:pStyle w:val="ListParagraph"/>
+      </w:pPr>
+      <w:r>
+        <w:t>- We relied on the attorneys' false assurance that "nothing changed";</w:t>
+      </w:r>
+    </w:p>
+    <w:p>
+      <w:pPr>
+        <w:pStyle w:val="ListParagraph"/>
+      </w:pPr>
+      <w:r>
+        <w:t>- We are now bound to terms we never agreed to.</w:t>
+      </w:r>
+    </w:p>
+    <w:p>
+      <w:pPr>
+        <w:pStyle w:val="ListParagraph"/>
+      </w:pPr>
+    </w:p>
+    <w:p>
+      <w:pPr>
+        <w:pStyle w:val="ListParagraph"/>
+      </w:pPr>
+      <w:r>
+        <w:t>48.10.2 I therefore submit that the JF5 agreement should be declared void or voidable due to these fraudulent circumstances.</w:t>
+      </w:r>
+    </w:p>
+    <w:p>
+      <w:pPr>
+        <w:pStyle w:val="ListParagraph"/>
+      </w:pPr>
     </w:p>
     <w:p>
       <w:pPr>
@@ -10420,123 +11205,6 @@
       <w:r>
         <w:t>AD PARAGRAPH 16.11</w:t>
       </w:r>
-    </w:p>
-    <w:p>
-      <w:pPr>
-        <w:pStyle w:val="Heading2"/>
-      </w:pPr>
-      <w:r>
-        <w:t>CRITICAL CORRECTION: JF5 AGREEMENT MANIPULATION</w:t>
-      </w:r>
-    </w:p>
-    <w:p>
-      <w:r>
-        <w:t>I must bring to this Honourable Court's urgent attention a critical matter regarding the JF5 settlement agreement referenced in paragraph 48 of my affidavit. Upon further investigation, I have discovered that material changes were made to this agreement after our final review and immediately before signing, without disclosure to myself and the Second Respondent.</w:t>
-      </w:r>
-      <w:r>
-        <w:br/>
-      </w:r>
-      <w:r>
-        <w:br/>
-        <w:t>The agreement initially reviewed by myself and the Second Respondent stated that assessments would be selected by the "parties" themselves. However, in the final documents presented for signature, every instance of "parties" had been changed to "parties' attorneys" without our knowledge or consent.</w:t>
-      </w:r>
-      <w:r>
-        <w:br/>
-      </w:r>
-      <w:r>
-        <w:br/>
-        <w:t>When we inquired whether anything had changed, the attorneys stated "No, we just added the details for the attorneys," which we interpreted as administrative contact information. In reality, this constituted a fundamental change to the agreement terms, transferring control from the parties to their attorneys.</w:t>
-      </w:r>
-      <w:r>
-        <w:br/>
-      </w:r>
-      <w:r>
-        <w:br/>
-        <w:t>This constitutes fraud in the inducement, as:</w:t>
-      </w:r>
-      <w:r>
-        <w:br/>
-      </w:r>
-      <w:r>
-        <w:lastRenderedPageBreak/>
-        <w:t>- Material misrepresentation was made by the attorneys</w:t>
-      </w:r>
-      <w:r>
-        <w:br/>
-        <w:t>- The changes were concealed after our final review</w:t>
-      </w:r>
-      <w:r>
-        <w:br/>
-        <w:t>- We relied on the attorneys' false assurance that "nothing changed"</w:t>
-      </w:r>
-      <w:r>
-        <w:br/>
-        <w:t>- We are now bound to terms we never agreed to</w:t>
-      </w:r>
-      <w:r>
-        <w:br/>
-      </w:r>
-      <w:r>
-        <w:br/>
-        <w:t>I therefore submit that the JF5 agreement should be declared void or voidable due to these fraudulent circumstances.</w:t>
-      </w:r>
-    </w:p>
-    <w:p>
-      <w:pPr>
-        <w:pStyle w:val="ListParagraph"/>
-        <w:numPr>
-          <w:ilvl w:val="0"/>
-          <w:numId w:val="1"/>
-        </w:numPr>
-        <w:snapToGrid w:val="0"/>
-        <w:spacing w:before="240" w:after="360" w:line="480" w:lineRule="auto"/>
-        <w:ind w:hanging="502"/>
-        <w:contextualSpacing w:val="0"/>
-        <w:jc w:val="both"/>
-        <w:rPr>
-          <w:rFonts w:ascii="Arial" w:hAnsi="Arial" w:cs="Arial"/>
-        </w:rPr>
-      </w:pPr>
-      <w:r>
-        <w:rPr>
-          <w:rFonts w:ascii="Arial" w:hAnsi="Arial" w:cs="Arial"/>
-        </w:rPr>
-        <w:t xml:space="preserve">The contents of this paragraph are emphatically denied. No funds were misappropriated, squandered, or concealed. The R500 000 payment repeatedly referred to by the Applicant was a properly authorised director’s loan, as already detailed above. The Applicant is fully aware of this fact, as he personally approved the transaction. The accusation that monies were hidden or wasted is a deliberate falsehood made to create a false impression of financial misconduct and to justify his unwarranted and abusive resort to urgent, </w:t>
-      </w:r>
-      <w:r>
-        <w:rPr>
-          <w:rFonts w:ascii="Arial" w:hAnsi="Arial" w:cs="Arial"/>
-          <w:i/>
-          <w:iCs/>
-        </w:rPr>
-        <w:t xml:space="preserve">ex </w:t>
-      </w:r>
-      <w:proofErr w:type="spellStart"/>
-      <w:r>
-        <w:rPr>
-          <w:rFonts w:ascii="Arial" w:hAnsi="Arial" w:cs="Arial"/>
-          <w:i/>
-          <w:iCs/>
-        </w:rPr>
-        <w:t>parte</w:t>
-      </w:r>
-      <w:proofErr w:type="spellEnd"/>
-      <w:r>
-        <w:rPr>
-          <w:rFonts w:ascii="Arial" w:hAnsi="Arial" w:cs="Arial"/>
-        </w:rPr>
-        <w:t xml:space="preserve"> proceedings</w:t>
-      </w:r>
-    </w:p>
-    <w:p>
-      <w:pPr>
-        <w:snapToGrid w:val="0"/>
-        <w:spacing w:before="240" w:after="360" w:line="480" w:lineRule="auto"/>
-        <w:jc w:val="both"/>
-        <w:rPr>
-          <w:rFonts w:ascii="Arial" w:hAnsi="Arial" w:cs="Arial"/>
-        </w:rPr>
-      </w:pPr>
     </w:p>
     <w:p>
       <w:pPr>

</xml_diff>